<commit_message>
Actualizacion de repositorio con los ultimos archivos entregados en la catedra
</commit_message>
<xml_diff>
--- a/Producto/Web/Modelado/GeoP_Producto_Doc_ModeloDeComponentes.docx
+++ b/Producto/Web/Modelado/GeoP_Producto_Doc_ModeloDeComponentes.docx
@@ -1,6 +1,6 @@
 
 <file path=word/document.xml><?xml version="1.0" encoding="utf-8"?>
-<w:document xmlns:wpc="http://schemas.microsoft.com/office/word/2010/wordprocessingCanvas" xmlns:mc="http://schemas.openxmlformats.org/markup-compatibility/2006" xmlns:o="urn:schemas-microsoft-com:office:office" xmlns:r="http://schemas.openxmlformats.org/officeDocument/2006/relationships" xmlns:m="http://schemas.openxmlformats.org/officeDocument/2006/math" xmlns:v="urn:schemas-microsoft-com:vml" xmlns:wp14="http://schemas.microsoft.com/office/word/2010/wordprocessingDrawing" xmlns:wp="http://schemas.openxmlformats.org/drawingml/2006/wordprocessingDrawing" xmlns:w10="urn:schemas-microsoft-com:office:word" xmlns:w="http://schemas.openxmlformats.org/wordprocessingml/2006/main" xmlns:w14="http://schemas.microsoft.com/office/word/2010/wordml" xmlns:wpg="http://schemas.microsoft.com/office/word/2010/wordprocessingGroup" xmlns:wpi="http://schemas.microsoft.com/office/word/2010/wordprocessingInk" xmlns:wne="http://schemas.microsoft.com/office/word/2006/wordml" xmlns:wps="http://schemas.microsoft.com/office/word/2010/wordprocessingShape" mc:Ignorable="w14 wp14">
+<w:document xmlns:ve="http://schemas.openxmlformats.org/markup-compatibility/2006" xmlns:o="urn:schemas-microsoft-com:office:office" xmlns:r="http://schemas.openxmlformats.org/officeDocument/2006/relationships" xmlns:m="http://schemas.openxmlformats.org/officeDocument/2006/math" xmlns:v="urn:schemas-microsoft-com:vml" xmlns:wp="http://schemas.openxmlformats.org/drawingml/2006/wordprocessingDrawing" xmlns:w10="urn:schemas-microsoft-com:office:word" xmlns:w="http://schemas.openxmlformats.org/wordprocessingml/2006/main" xmlns:wne="http://schemas.microsoft.com/office/word/2006/wordml">
   <w:body>
     <w:p>
       <w:pPr>
@@ -31,8 +31,8 @@
         </w:rPr>
         <w:drawing>
           <wp:inline distT="0" distB="0" distL="0" distR="0">
-            <wp:extent cx="7449480" cy="13496925"/>
-            <wp:effectExtent l="0" t="0" r="0" b="0"/>
+            <wp:extent cx="7220607" cy="13083887"/>
+            <wp:effectExtent l="19050" t="0" r="0" b="0"/>
             <wp:docPr id="2" name="Imagen 2" descr="C:\Users\Lukas\AppData\Local\Microsoft\Windows\INetCache\Content.Word\Completo.png"/>
             <wp:cNvGraphicFramePr>
               <a:graphicFrameLocks xmlns:a="http://schemas.openxmlformats.org/drawingml/2006/main" noChangeAspect="1"/>
@@ -47,10 +47,10 @@
                     </pic:cNvPicPr>
                   </pic:nvPicPr>
                   <pic:blipFill rotWithShape="1">
-                    <a:blip r:embed="rId5">
+                    <a:blip r:embed="rId6" cstate="print">
                       <a:extLst>
                         <a:ext uri="{28A0092B-C50C-407E-A947-70E740481C1C}">
-                          <a14:useLocalDpi xmlns:a14="http://schemas.microsoft.com/office/drawing/2010/main" val="0"/>
+                          <a14:useLocalDpi xmlns:a14="http://schemas.microsoft.com/office/drawing/2010/main" xmlns:wps="http://schemas.microsoft.com/office/word/2010/wordprocessingShape" xmlns:wpi="http://schemas.microsoft.com/office/word/2010/wordprocessingInk" xmlns:wpg="http://schemas.microsoft.com/office/word/2010/wordprocessingGroup" xmlns:w14="http://schemas.microsoft.com/office/word/2010/wordml" xmlns:w="http://schemas.openxmlformats.org/wordprocessingml/2006/main" xmlns:w10="urn:schemas-microsoft-com:office:word" xmlns:wp14="http://schemas.microsoft.com/office/word/2010/wordprocessingDrawing" xmlns:v="urn:schemas-microsoft-com:vml" xmlns:o="urn:schemas-microsoft-com:office:office" xmlns:mc="http://schemas.openxmlformats.org/markup-compatibility/2006" xmlns:wpc="http://schemas.microsoft.com/office/word/2010/wordprocessingCanvas" xmlns="" val="0"/>
                         </a:ext>
                       </a:extLst>
                     </a:blip>
@@ -60,7 +60,7 @@
                   <pic:spPr bwMode="auto">
                     <a:xfrm>
                       <a:off x="0" y="0"/>
-                      <a:ext cx="7449480" cy="13496925"/>
+                      <a:ext cx="7227619" cy="13096592"/>
                     </a:xfrm>
                     <a:prstGeom prst="rect">
                       <a:avLst/>
@@ -71,7 +71,7 @@
                     </a:ln>
                     <a:extLst>
                       <a:ext uri="{53640926-AAD7-44D8-BBD7-CCE9431645EC}">
-                        <a14:shadowObscured xmlns:a14="http://schemas.microsoft.com/office/drawing/2010/main"/>
+                        <a14:shadowObscured xmlns:a14="http://schemas.microsoft.com/office/drawing/2010/main" xmlns:wps="http://schemas.microsoft.com/office/word/2010/wordprocessingShape" xmlns:wpi="http://schemas.microsoft.com/office/word/2010/wordprocessingInk" xmlns:wpg="http://schemas.microsoft.com/office/word/2010/wordprocessingGroup" xmlns:w14="http://schemas.microsoft.com/office/word/2010/wordml" xmlns:w="http://schemas.openxmlformats.org/wordprocessingml/2006/main" xmlns:w10="urn:schemas-microsoft-com:office:word" xmlns:wp14="http://schemas.microsoft.com/office/word/2010/wordprocessingDrawing" xmlns:v="urn:schemas-microsoft-com:vml" xmlns:o="urn:schemas-microsoft-com:office:office" xmlns:mc="http://schemas.openxmlformats.org/markup-compatibility/2006" xmlns:wpc="http://schemas.microsoft.com/office/word/2010/wordprocessingCanvas" xmlns=""/>
                       </a:ext>
                     </a:extLst>
                   </pic:spPr>
@@ -85,6 +85,7 @@
       <w:bookmarkEnd w:id="0"/>
     </w:p>
     <w:sectPr>
+      <w:footerReference w:type="default" r:id="rId7"/>
       <w:pgSz w:w="16839" w:h="23814" w:code="8"/>
       <w:pgMar w:top="720" w:right="720" w:bottom="720" w:left="720" w:header="708" w:footer="708" w:gutter="0"/>
       <w:cols w:space="708"/>
@@ -94,8 +95,77 @@
 </w:document>
 </file>
 
+<file path=word/endnotes.xml><?xml version="1.0" encoding="utf-8"?>
+<w:endnotes xmlns:ve="http://schemas.openxmlformats.org/markup-compatibility/2006" xmlns:o="urn:schemas-microsoft-com:office:office" xmlns:r="http://schemas.openxmlformats.org/officeDocument/2006/relationships" xmlns:m="http://schemas.openxmlformats.org/officeDocument/2006/math" xmlns:v="urn:schemas-microsoft-com:vml" xmlns:wp="http://schemas.openxmlformats.org/drawingml/2006/wordprocessingDrawing" xmlns:w10="urn:schemas-microsoft-com:office:word" xmlns:w="http://schemas.openxmlformats.org/wordprocessingml/2006/main" xmlns:wne="http://schemas.microsoft.com/office/word/2006/wordml">
+  <w:endnote w:type="separator" w:id="-1">
+    <w:p>
+      <w:pPr>
+        <w:spacing w:after="0" w:line="240" w:lineRule="auto"/>
+      </w:pPr>
+      <w:r>
+        <w:separator/>
+      </w:r>
+    </w:p>
+  </w:endnote>
+  <w:endnote w:type="continuationSeparator" w:id="0">
+    <w:p>
+      <w:pPr>
+        <w:spacing w:after="0" w:line="240" w:lineRule="auto"/>
+      </w:pPr>
+      <w:r>
+        <w:continuationSeparator/>
+      </w:r>
+    </w:p>
+  </w:endnote>
+</w:endnotes>
+</file>
+
+<file path=word/footer1.xml><?xml version="1.0" encoding="utf-8"?>
+<w:ftr xmlns:ve="http://schemas.openxmlformats.org/markup-compatibility/2006" xmlns:o="urn:schemas-microsoft-com:office:office" xmlns:r="http://schemas.openxmlformats.org/officeDocument/2006/relationships" xmlns:m="http://schemas.openxmlformats.org/officeDocument/2006/math" xmlns:v="urn:schemas-microsoft-com:vml" xmlns:wp="http://schemas.openxmlformats.org/drawingml/2006/wordprocessingDrawing" xmlns:w10="urn:schemas-microsoft-com:office:word" xmlns:w="http://schemas.openxmlformats.org/wordprocessingml/2006/main" xmlns:wne="http://schemas.microsoft.com/office/word/2006/wordml">
+  <w:p>
+    <w:pPr>
+      <w:pStyle w:val="Piedepgina"/>
+      <w:jc w:val="right"/>
+    </w:pPr>
+    <w:r>
+      <w:t>GeoParking – Modelo de Componentes</w:t>
+    </w:r>
+  </w:p>
+  <w:p>
+    <w:pPr>
+      <w:pStyle w:val="Piedepgina"/>
+    </w:pPr>
+  </w:p>
+</w:ftr>
+</file>
+
+<file path=word/footnotes.xml><?xml version="1.0" encoding="utf-8"?>
+<w:footnotes xmlns:ve="http://schemas.openxmlformats.org/markup-compatibility/2006" xmlns:o="urn:schemas-microsoft-com:office:office" xmlns:r="http://schemas.openxmlformats.org/officeDocument/2006/relationships" xmlns:m="http://schemas.openxmlformats.org/officeDocument/2006/math" xmlns:v="urn:schemas-microsoft-com:vml" xmlns:wp="http://schemas.openxmlformats.org/drawingml/2006/wordprocessingDrawing" xmlns:w10="urn:schemas-microsoft-com:office:word" xmlns:w="http://schemas.openxmlformats.org/wordprocessingml/2006/main" xmlns:wne="http://schemas.microsoft.com/office/word/2006/wordml">
+  <w:footnote w:type="separator" w:id="-1">
+    <w:p>
+      <w:pPr>
+        <w:spacing w:after="0" w:line="240" w:lineRule="auto"/>
+      </w:pPr>
+      <w:r>
+        <w:separator/>
+      </w:r>
+    </w:p>
+  </w:footnote>
+  <w:footnote w:type="continuationSeparator" w:id="0">
+    <w:p>
+      <w:pPr>
+        <w:spacing w:after="0" w:line="240" w:lineRule="auto"/>
+      </w:pPr>
+      <w:r>
+        <w:continuationSeparator/>
+      </w:r>
+    </w:p>
+  </w:footnote>
+</w:footnotes>
+</file>
+
 <file path=word/styles.xml><?xml version="1.0" encoding="utf-8"?>
-<w:styles xmlns:mc="http://schemas.openxmlformats.org/markup-compatibility/2006" xmlns:r="http://schemas.openxmlformats.org/officeDocument/2006/relationships" xmlns:w="http://schemas.openxmlformats.org/wordprocessingml/2006/main" xmlns:w14="http://schemas.microsoft.com/office/word/2010/wordml" mc:Ignorable="w14">
+<w:styles xmlns:r="http://schemas.openxmlformats.org/officeDocument/2006/relationships" xmlns:w="http://schemas.openxmlformats.org/wordprocessingml/2006/main">
   <w:docDefaults>
     <w:rPrDefault>
       <w:rPr>
@@ -253,6 +323,7 @@
   <w:style w:type="paragraph" w:default="1" w:styleId="Normal">
     <w:name w:val="Normal"/>
     <w:qFormat/>
+    <w:rsid w:val="00F03737"/>
   </w:style>
   <w:style w:type="character" w:default="1" w:styleId="Fuentedeprrafopredeter">
     <w:name w:val="Default Paragraph Font"/>
@@ -265,6 +336,7 @@
     <w:uiPriority w:val="99"/>
     <w:semiHidden/>
     <w:unhideWhenUsed/>
+    <w:qFormat/>
     <w:tblPr>
       <w:tblInd w:w="0" w:type="dxa"/>
       <w:tblCellMar>
@@ -349,6 +421,52 @@
       <w:sz w:val="16"/>
       <w:szCs w:val="16"/>
     </w:rPr>
+  </w:style>
+  <w:style w:type="paragraph" w:styleId="Encabezado">
+    <w:name w:val="header"/>
+    <w:basedOn w:val="Normal"/>
+    <w:link w:val="EncabezadoCar"/>
+    <w:uiPriority w:val="99"/>
+    <w:semiHidden/>
+    <w:unhideWhenUsed/>
+    <w:rsid w:val="00041D3C"/>
+    <w:pPr>
+      <w:tabs>
+        <w:tab w:val="center" w:pos="4419"/>
+        <w:tab w:val="right" w:pos="8838"/>
+      </w:tabs>
+      <w:spacing w:after="0" w:line="240" w:lineRule="auto"/>
+    </w:pPr>
+  </w:style>
+  <w:style w:type="character" w:customStyle="1" w:styleId="EncabezadoCar">
+    <w:name w:val="Encabezado Car"/>
+    <w:basedOn w:val="Fuentedeprrafopredeter"/>
+    <w:link w:val="Encabezado"/>
+    <w:uiPriority w:val="99"/>
+    <w:semiHidden/>
+    <w:rsid w:val="00041D3C"/>
+  </w:style>
+  <w:style w:type="paragraph" w:styleId="Piedepgina">
+    <w:name w:val="footer"/>
+    <w:basedOn w:val="Normal"/>
+    <w:link w:val="PiedepginaCar"/>
+    <w:uiPriority w:val="99"/>
+    <w:unhideWhenUsed/>
+    <w:rsid w:val="00041D3C"/>
+    <w:pPr>
+      <w:tabs>
+        <w:tab w:val="center" w:pos="4419"/>
+        <w:tab w:val="right" w:pos="8838"/>
+      </w:tabs>
+      <w:spacing w:after="0" w:line="240" w:lineRule="auto"/>
+    </w:pPr>
+  </w:style>
+  <w:style w:type="character" w:customStyle="1" w:styleId="PiedepginaCar">
+    <w:name w:val="Pie de página Car"/>
+    <w:basedOn w:val="Fuentedeprrafopredeter"/>
+    <w:link w:val="Piedepgina"/>
+    <w:uiPriority w:val="99"/>
+    <w:rsid w:val="00041D3C"/>
   </w:style>
 </w:styles>
 </file>

</xml_diff>

<commit_message>
Actualizaicon de Modelo Completo Word
se actualizo completo la imagen entera
</commit_message>
<xml_diff>
--- a/Producto/Web/Modelado/GeoP_Producto_Doc_ModeloDeComponentes.docx
+++ b/Producto/Web/Modelado/GeoP_Producto_Doc_ModeloDeComponentes.docx
@@ -1,6 +1,6 @@
 
 <file path=word/document.xml><?xml version="1.0" encoding="utf-8"?>
-<w:document xmlns:ve="http://schemas.openxmlformats.org/markup-compatibility/2006" xmlns:o="urn:schemas-microsoft-com:office:office" xmlns:r="http://schemas.openxmlformats.org/officeDocument/2006/relationships" xmlns:m="http://schemas.openxmlformats.org/officeDocument/2006/math" xmlns:v="urn:schemas-microsoft-com:vml" xmlns:wp="http://schemas.openxmlformats.org/drawingml/2006/wordprocessingDrawing" xmlns:w10="urn:schemas-microsoft-com:office:word" xmlns:w="http://schemas.openxmlformats.org/wordprocessingml/2006/main" xmlns:wne="http://schemas.microsoft.com/office/word/2006/wordml">
+<w:document xmlns:wpc="http://schemas.microsoft.com/office/word/2010/wordprocessingCanvas" xmlns:mc="http://schemas.openxmlformats.org/markup-compatibility/2006" xmlns:o="urn:schemas-microsoft-com:office:office" xmlns:r="http://schemas.openxmlformats.org/officeDocument/2006/relationships" xmlns:m="http://schemas.openxmlformats.org/officeDocument/2006/math" xmlns:v="urn:schemas-microsoft-com:vml" xmlns:wp14="http://schemas.microsoft.com/office/word/2010/wordprocessingDrawing" xmlns:wp="http://schemas.openxmlformats.org/drawingml/2006/wordprocessingDrawing" xmlns:w10="urn:schemas-microsoft-com:office:word" xmlns:w="http://schemas.openxmlformats.org/wordprocessingml/2006/main" xmlns:w14="http://schemas.microsoft.com/office/word/2010/wordml" xmlns:wpg="http://schemas.microsoft.com/office/word/2010/wordprocessingGroup" xmlns:wpi="http://schemas.microsoft.com/office/word/2010/wordprocessingInk" xmlns:wne="http://schemas.microsoft.com/office/word/2006/wordml" xmlns:wps="http://schemas.microsoft.com/office/word/2010/wordprocessingShape" mc:Ignorable="w14 wp14">
   <w:body>
     <w:p>
       <w:pPr>
@@ -31,9 +31,9 @@
         </w:rPr>
         <w:drawing>
           <wp:inline distT="0" distB="0" distL="0" distR="0">
-            <wp:extent cx="7220607" cy="13083887"/>
-            <wp:effectExtent l="19050" t="0" r="0" b="0"/>
-            <wp:docPr id="2" name="Imagen 2" descr="C:\Users\Lukas\AppData\Local\Microsoft\Windows\INetCache\Content.Word\Completo.png"/>
+            <wp:extent cx="7215432" cy="12960000"/>
+            <wp:effectExtent l="0" t="0" r="0" b="0"/>
+            <wp:docPr id="3" name="Imagen 3"/>
             <wp:cNvGraphicFramePr>
               <a:graphicFrameLocks xmlns:a="http://schemas.openxmlformats.org/drawingml/2006/main" noChangeAspect="1"/>
             </wp:cNvGraphicFramePr>
@@ -41,26 +41,26 @@
               <a:graphicData uri="http://schemas.openxmlformats.org/drawingml/2006/picture">
                 <pic:pic xmlns:pic="http://schemas.openxmlformats.org/drawingml/2006/picture">
                   <pic:nvPicPr>
-                    <pic:cNvPr id="0" name="Picture 5" descr="C:\Users\Lukas\AppData\Local\Microsoft\Windows\INetCache\Content.Word\Completo.png"/>
+                    <pic:cNvPr id="0" name="Picture 2"/>
                     <pic:cNvPicPr>
                       <a:picLocks noChangeAspect="1" noChangeArrowheads="1"/>
                     </pic:cNvPicPr>
                   </pic:nvPicPr>
                   <pic:blipFill rotWithShape="1">
-                    <a:blip r:embed="rId6" cstate="print">
+                    <a:blip r:embed="rId7">
                       <a:extLst>
                         <a:ext uri="{28A0092B-C50C-407E-A947-70E740481C1C}">
-                          <a14:useLocalDpi xmlns:a14="http://schemas.microsoft.com/office/drawing/2010/main" xmlns:wps="http://schemas.microsoft.com/office/word/2010/wordprocessingShape" xmlns:wpi="http://schemas.microsoft.com/office/word/2010/wordprocessingInk" xmlns:wpg="http://schemas.microsoft.com/office/word/2010/wordprocessingGroup" xmlns:w14="http://schemas.microsoft.com/office/word/2010/wordml" xmlns:w="http://schemas.openxmlformats.org/wordprocessingml/2006/main" xmlns:w10="urn:schemas-microsoft-com:office:word" xmlns:wp14="http://schemas.microsoft.com/office/word/2010/wordprocessingDrawing" xmlns:v="urn:schemas-microsoft-com:vml" xmlns:o="urn:schemas-microsoft-com:office:office" xmlns:mc="http://schemas.openxmlformats.org/markup-compatibility/2006" xmlns:wpc="http://schemas.microsoft.com/office/word/2010/wordprocessingCanvas" xmlns="" val="0"/>
+                          <a14:useLocalDpi xmlns:a14="http://schemas.microsoft.com/office/drawing/2010/main" val="0"/>
                         </a:ext>
                       </a:extLst>
                     </a:blip>
-                    <a:srcRect l="2515" t="2144" r="2036" b="1271"/>
+                    <a:srcRect l="2494" t="2063" r="1733" b="1699"/>
                     <a:stretch/>
                   </pic:blipFill>
                   <pic:spPr bwMode="auto">
                     <a:xfrm>
                       <a:off x="0" y="0"/>
-                      <a:ext cx="7227619" cy="13096592"/>
+                      <a:ext cx="7215432" cy="12960000"/>
                     </a:xfrm>
                     <a:prstGeom prst="rect">
                       <a:avLst/>
@@ -71,7 +71,7 @@
                     </a:ln>
                     <a:extLst>
                       <a:ext uri="{53640926-AAD7-44D8-BBD7-CCE9431645EC}">
-                        <a14:shadowObscured xmlns:a14="http://schemas.microsoft.com/office/drawing/2010/main" xmlns:wps="http://schemas.microsoft.com/office/word/2010/wordprocessingShape" xmlns:wpi="http://schemas.microsoft.com/office/word/2010/wordprocessingInk" xmlns:wpg="http://schemas.microsoft.com/office/word/2010/wordprocessingGroup" xmlns:w14="http://schemas.microsoft.com/office/word/2010/wordml" xmlns:w="http://schemas.openxmlformats.org/wordprocessingml/2006/main" xmlns:w10="urn:schemas-microsoft-com:office:word" xmlns:wp14="http://schemas.microsoft.com/office/word/2010/wordprocessingDrawing" xmlns:v="urn:schemas-microsoft-com:vml" xmlns:o="urn:schemas-microsoft-com:office:office" xmlns:mc="http://schemas.openxmlformats.org/markup-compatibility/2006" xmlns:wpc="http://schemas.microsoft.com/office/word/2010/wordprocessingCanvas" xmlns=""/>
+                        <a14:shadowObscured xmlns:a14="http://schemas.microsoft.com/office/drawing/2010/main"/>
                       </a:ext>
                     </a:extLst>
                   </pic:spPr>
@@ -85,7 +85,7 @@
       <w:bookmarkEnd w:id="0"/>
     </w:p>
     <w:sectPr>
-      <w:footerReference w:type="default" r:id="rId7"/>
+      <w:footerReference w:type="default" r:id="rId8"/>
       <w:pgSz w:w="16839" w:h="23814" w:code="8"/>
       <w:pgMar w:top="720" w:right="720" w:bottom="720" w:left="720" w:header="708" w:footer="708" w:gutter="0"/>
       <w:cols w:space="708"/>
@@ -96,7 +96,7 @@
 </file>
 
 <file path=word/endnotes.xml><?xml version="1.0" encoding="utf-8"?>
-<w:endnotes xmlns:ve="http://schemas.openxmlformats.org/markup-compatibility/2006" xmlns:o="urn:schemas-microsoft-com:office:office" xmlns:r="http://schemas.openxmlformats.org/officeDocument/2006/relationships" xmlns:m="http://schemas.openxmlformats.org/officeDocument/2006/math" xmlns:v="urn:schemas-microsoft-com:vml" xmlns:wp="http://schemas.openxmlformats.org/drawingml/2006/wordprocessingDrawing" xmlns:w10="urn:schemas-microsoft-com:office:word" xmlns:w="http://schemas.openxmlformats.org/wordprocessingml/2006/main" xmlns:wne="http://schemas.microsoft.com/office/word/2006/wordml">
+<w:endnotes xmlns:wpc="http://schemas.microsoft.com/office/word/2010/wordprocessingCanvas" xmlns:mc="http://schemas.openxmlformats.org/markup-compatibility/2006" xmlns:o="urn:schemas-microsoft-com:office:office" xmlns:r="http://schemas.openxmlformats.org/officeDocument/2006/relationships" xmlns:m="http://schemas.openxmlformats.org/officeDocument/2006/math" xmlns:v="urn:schemas-microsoft-com:vml" xmlns:wp14="http://schemas.microsoft.com/office/word/2010/wordprocessingDrawing" xmlns:wp="http://schemas.openxmlformats.org/drawingml/2006/wordprocessingDrawing" xmlns:w10="urn:schemas-microsoft-com:office:word" xmlns:w="http://schemas.openxmlformats.org/wordprocessingml/2006/main" xmlns:w14="http://schemas.microsoft.com/office/word/2010/wordml" xmlns:wpg="http://schemas.microsoft.com/office/word/2010/wordprocessingGroup" xmlns:wpi="http://schemas.microsoft.com/office/word/2010/wordprocessingInk" xmlns:wne="http://schemas.microsoft.com/office/word/2006/wordml" xmlns:wps="http://schemas.microsoft.com/office/word/2010/wordprocessingShape" mc:Ignorable="w14 wp14">
   <w:endnote w:type="separator" w:id="-1">
     <w:p>
       <w:pPr>
@@ -121,7 +121,7 @@
 </file>
 
 <file path=word/footer1.xml><?xml version="1.0" encoding="utf-8"?>
-<w:ftr xmlns:ve="http://schemas.openxmlformats.org/markup-compatibility/2006" xmlns:o="urn:schemas-microsoft-com:office:office" xmlns:r="http://schemas.openxmlformats.org/officeDocument/2006/relationships" xmlns:m="http://schemas.openxmlformats.org/officeDocument/2006/math" xmlns:v="urn:schemas-microsoft-com:vml" xmlns:wp="http://schemas.openxmlformats.org/drawingml/2006/wordprocessingDrawing" xmlns:w10="urn:schemas-microsoft-com:office:word" xmlns:w="http://schemas.openxmlformats.org/wordprocessingml/2006/main" xmlns:wne="http://schemas.microsoft.com/office/word/2006/wordml">
+<w:ftr xmlns:wpc="http://schemas.microsoft.com/office/word/2010/wordprocessingCanvas" xmlns:mc="http://schemas.openxmlformats.org/markup-compatibility/2006" xmlns:o="urn:schemas-microsoft-com:office:office" xmlns:r="http://schemas.openxmlformats.org/officeDocument/2006/relationships" xmlns:m="http://schemas.openxmlformats.org/officeDocument/2006/math" xmlns:v="urn:schemas-microsoft-com:vml" xmlns:wp14="http://schemas.microsoft.com/office/word/2010/wordprocessingDrawing" xmlns:wp="http://schemas.openxmlformats.org/drawingml/2006/wordprocessingDrawing" xmlns:w10="urn:schemas-microsoft-com:office:word" xmlns:w="http://schemas.openxmlformats.org/wordprocessingml/2006/main" xmlns:w14="http://schemas.microsoft.com/office/word/2010/wordml" xmlns:wpg="http://schemas.microsoft.com/office/word/2010/wordprocessingGroup" xmlns:wpi="http://schemas.microsoft.com/office/word/2010/wordprocessingInk" xmlns:wne="http://schemas.microsoft.com/office/word/2006/wordml" xmlns:wps="http://schemas.microsoft.com/office/word/2010/wordprocessingShape" mc:Ignorable="w14 wp14">
   <w:p>
     <w:pPr>
       <w:pStyle w:val="Piedepgina"/>
@@ -140,7 +140,7 @@
 </file>
 
 <file path=word/footnotes.xml><?xml version="1.0" encoding="utf-8"?>
-<w:footnotes xmlns:ve="http://schemas.openxmlformats.org/markup-compatibility/2006" xmlns:o="urn:schemas-microsoft-com:office:office" xmlns:r="http://schemas.openxmlformats.org/officeDocument/2006/relationships" xmlns:m="http://schemas.openxmlformats.org/officeDocument/2006/math" xmlns:v="urn:schemas-microsoft-com:vml" xmlns:wp="http://schemas.openxmlformats.org/drawingml/2006/wordprocessingDrawing" xmlns:w10="urn:schemas-microsoft-com:office:word" xmlns:w="http://schemas.openxmlformats.org/wordprocessingml/2006/main" xmlns:wne="http://schemas.microsoft.com/office/word/2006/wordml">
+<w:footnotes xmlns:wpc="http://schemas.microsoft.com/office/word/2010/wordprocessingCanvas" xmlns:mc="http://schemas.openxmlformats.org/markup-compatibility/2006" xmlns:o="urn:schemas-microsoft-com:office:office" xmlns:r="http://schemas.openxmlformats.org/officeDocument/2006/relationships" xmlns:m="http://schemas.openxmlformats.org/officeDocument/2006/math" xmlns:v="urn:schemas-microsoft-com:vml" xmlns:wp14="http://schemas.microsoft.com/office/word/2010/wordprocessingDrawing" xmlns:wp="http://schemas.openxmlformats.org/drawingml/2006/wordprocessingDrawing" xmlns:w10="urn:schemas-microsoft-com:office:word" xmlns:w="http://schemas.openxmlformats.org/wordprocessingml/2006/main" xmlns:w14="http://schemas.microsoft.com/office/word/2010/wordml" xmlns:wpg="http://schemas.microsoft.com/office/word/2010/wordprocessingGroup" xmlns:wpi="http://schemas.microsoft.com/office/word/2010/wordprocessingInk" xmlns:wne="http://schemas.microsoft.com/office/word/2006/wordml" xmlns:wps="http://schemas.microsoft.com/office/word/2010/wordprocessingShape" mc:Ignorable="w14 wp14">
   <w:footnote w:type="separator" w:id="-1">
     <w:p>
       <w:pPr>
@@ -165,7 +165,7 @@
 </file>
 
 <file path=word/styles.xml><?xml version="1.0" encoding="utf-8"?>
-<w:styles xmlns:r="http://schemas.openxmlformats.org/officeDocument/2006/relationships" xmlns:w="http://schemas.openxmlformats.org/wordprocessingml/2006/main">
+<w:styles xmlns:mc="http://schemas.openxmlformats.org/markup-compatibility/2006" xmlns:r="http://schemas.openxmlformats.org/officeDocument/2006/relationships" xmlns:w="http://schemas.openxmlformats.org/wordprocessingml/2006/main" xmlns:w14="http://schemas.microsoft.com/office/word/2010/wordml" mc:Ignorable="w14">
   <w:docDefaults>
     <w:rPrDefault>
       <w:rPr>
@@ -336,7 +336,6 @@
     <w:uiPriority w:val="99"/>
     <w:semiHidden/>
     <w:unhideWhenUsed/>
-    <w:qFormat/>
     <w:tblPr>
       <w:tblInd w:w="0" w:type="dxa"/>
       <w:tblCellMar>

</xml_diff>